<commit_message>
further clean up using angular material flex-layout for responsive behavior
</commit_message>
<xml_diff>
--- a/notes.docx
+++ b/notes.docx
@@ -147,50 +147,120 @@
       </w:r>
     </w:p>
     <w:p>
-      <w:pPr>
-        <w:pStyle w:val="HTMLPreformatted"/>
+      <w:r>
+        <w:t xml:space="preserve"># </w:t>
+      </w:r>
+      <w:proofErr w:type="spellStart"/>
+      <w:r>
+        <w:t>git</w:t>
+      </w:r>
+      <w:proofErr w:type="spellEnd"/>
+      <w:r>
+        <w:t xml:space="preserve"> push origin master</w:t>
+      </w:r>
+    </w:p>
+    <w:p>
+      <w:r>
+        <w:t xml:space="preserve"># </w:t>
+      </w:r>
+      <w:proofErr w:type="spellStart"/>
+      <w:r>
+        <w:t>rm</w:t>
+      </w:r>
+      <w:proofErr w:type="spellEnd"/>
+      <w:r>
+        <w:t xml:space="preserve"> –</w:t>
+      </w:r>
+      <w:proofErr w:type="spellStart"/>
+      <w:r>
+        <w:t>rf</w:t>
+      </w:r>
+      <w:proofErr w:type="spellEnd"/>
+      <w:r>
+        <w:t xml:space="preserve"> </w:t>
+      </w:r>
+      <w:proofErr w:type="spellStart"/>
+      <w:r>
+        <w:t>dist</w:t>
+      </w:r>
+      <w:proofErr w:type="spellEnd"/>
+      <w:r>
+        <w:t xml:space="preserve"> (if THERE exists a </w:t>
+      </w:r>
+      <w:proofErr w:type="spellStart"/>
+      <w:r>
+        <w:t>dist</w:t>
+      </w:r>
+      <w:proofErr w:type="spellEnd"/>
+      <w:r>
+        <w:t xml:space="preserve"> folder)</w:t>
+      </w:r>
+    </w:p>
+    <w:p>
+      <w:r>
+        <w:t xml:space="preserve"># </w:t>
+      </w:r>
+      <w:r>
+        <w:t>ng build --prod --base-</w:t>
+      </w:r>
+      <w:proofErr w:type="spellStart"/>
+      <w:r>
+        <w:t>href</w:t>
+      </w:r>
+      <w:proofErr w:type="spellEnd"/>
+      <w:r>
+        <w:t xml:space="preserve"> </w:t>
+      </w:r>
+      <w:hyperlink r:id="rId4" w:history="1">
+        <w:r>
+          <w:rPr>
+            <w:rStyle w:val="Hyperlink"/>
+          </w:rPr>
+          <w:t>https://peswaran-portfolio.github.io/simpleAnimation/</w:t>
+        </w:r>
+      </w:hyperlink>
+    </w:p>
+    <w:p>
+      <w:r>
+        <w:t>#</w:t>
+      </w:r>
+      <w:r>
         <w:rPr>
           <w:rFonts w:ascii="Consolas" w:hAnsi="Consolas" w:cs="Consolas"/>
           <w:color w:val="24292E"/>
-          <w:sz w:val="21"/>
-          <w:szCs w:val="21"/>
-        </w:rPr>
-      </w:pPr>
-      <w:r>
-        <w:t>#</w:t>
-      </w:r>
-      <w:proofErr w:type="spellStart"/>
+          <w:sz w:val="18"/>
+          <w:szCs w:val="18"/>
+          <w:shd w:val="clear" w:color="auto" w:fill="FFFFFF"/>
+        </w:rPr>
+        <w:t xml:space="preserve"> </w:t>
+      </w:r>
       <w:r>
         <w:rPr>
           <w:rFonts w:ascii="Consolas" w:hAnsi="Consolas" w:cs="Consolas"/>
           <w:color w:val="24292E"/>
-          <w:sz w:val="21"/>
-          <w:szCs w:val="21"/>
-        </w:rPr>
-        <w:t>git</w:t>
-      </w:r>
-      <w:proofErr w:type="spellEnd"/>
+          <w:sz w:val="18"/>
+          <w:szCs w:val="18"/>
+          <w:shd w:val="clear" w:color="auto" w:fill="FFFFFF"/>
+        </w:rPr>
+        <w:t>angular-cli-</w:t>
+      </w:r>
+      <w:proofErr w:type="spellStart"/>
       <w:r>
         <w:rPr>
           <w:rFonts w:ascii="Consolas" w:hAnsi="Consolas" w:cs="Consolas"/>
           <w:color w:val="24292E"/>
-          <w:sz w:val="21"/>
-          <w:szCs w:val="21"/>
-        </w:rPr>
-        <w:t xml:space="preserve"> commit -m "first commit"</w:t>
-      </w:r>
-    </w:p>
-    <w:p>
-      <w:pPr>
-        <w:pStyle w:val="HTMLPreformatted"/>
-        <w:rPr>
-          <w:rFonts w:ascii="Consolas" w:hAnsi="Consolas" w:cs="Consolas"/>
-          <w:color w:val="24292E"/>
-          <w:sz w:val="21"/>
-          <w:szCs w:val="21"/>
-        </w:rPr>
-      </w:pPr>
-    </w:p>
+          <w:sz w:val="18"/>
+          <w:szCs w:val="18"/>
+          <w:shd w:val="clear" w:color="auto" w:fill="FFFFFF"/>
+        </w:rPr>
+        <w:t>ghpages</w:t>
+      </w:r>
+      <w:proofErr w:type="spellEnd"/>
+      <w:r>
+        <w:t xml:space="preserve"> </w:t>
+      </w:r>
+    </w:p>
+    <w:p/>
     <w:p>
       <w:pPr>
         <w:tabs>
@@ -213,145 +283,44 @@
         </w:tabs>
         <w:spacing w:after="0" w:line="240" w:lineRule="auto"/>
         <w:rPr>
-          <w:rFonts w:ascii="Consolas" w:eastAsia="Times New Roman" w:hAnsi="Consolas" w:cs="Consolas"/>
-          <w:color w:val="24292E"/>
-          <w:sz w:val="21"/>
-          <w:szCs w:val="21"/>
+          <w:rStyle w:val="IntenseReference"/>
         </w:rPr>
       </w:pPr>
       <w:r>
         <w:rPr>
-          <w:rFonts w:ascii="Consolas" w:eastAsia="Times New Roman" w:hAnsi="Consolas" w:cs="Consolas"/>
-          <w:color w:val="24292E"/>
-          <w:sz w:val="21"/>
-          <w:szCs w:val="21"/>
-        </w:rPr>
-        <w:t xml:space="preserve"># </w:t>
-      </w:r>
-      <w:proofErr w:type="spellStart"/>
-      <w:r>
-        <w:rPr>
-          <w:rFonts w:ascii="Consolas" w:eastAsia="Times New Roman" w:hAnsi="Consolas" w:cs="Consolas"/>
-          <w:color w:val="24292E"/>
-          <w:sz w:val="21"/>
-          <w:szCs w:val="21"/>
-        </w:rPr>
-        <w:t>git</w:t>
-      </w:r>
-      <w:proofErr w:type="spellEnd"/>
-      <w:r>
-        <w:rPr>
-          <w:rFonts w:ascii="Consolas" w:eastAsia="Times New Roman" w:hAnsi="Consolas" w:cs="Consolas"/>
-          <w:color w:val="24292E"/>
-          <w:sz w:val="21"/>
-          <w:szCs w:val="21"/>
-        </w:rPr>
-        <w:t xml:space="preserve"> remote add origin https://github.com/PEswaran-Portfolio/baseProfile.git</w:t>
-      </w:r>
-    </w:p>
-    <w:p/>
-    <w:p>
-      <w:r>
-        <w:t xml:space="preserve"># </w:t>
-      </w:r>
-      <w:proofErr w:type="spellStart"/>
-      <w:r>
-        <w:t>rm</w:t>
-      </w:r>
-      <w:proofErr w:type="spellEnd"/>
-      <w:r>
-        <w:t xml:space="preserve"> –</w:t>
-      </w:r>
-      <w:proofErr w:type="spellStart"/>
-      <w:r>
-        <w:t>rf</w:t>
-      </w:r>
-      <w:proofErr w:type="spellEnd"/>
-      <w:r>
-        <w:t xml:space="preserve"> </w:t>
-      </w:r>
-      <w:proofErr w:type="spellStart"/>
-      <w:r>
-        <w:t>dist</w:t>
-      </w:r>
-      <w:proofErr w:type="spellEnd"/>
-      <w:r>
-        <w:t xml:space="preserve"> (if THERE exists a </w:t>
-      </w:r>
-      <w:proofErr w:type="spellStart"/>
-      <w:r>
-        <w:t>dist</w:t>
-      </w:r>
-      <w:proofErr w:type="spellEnd"/>
-      <w:r>
-        <w:t xml:space="preserve"> folder)</w:t>
-      </w:r>
-    </w:p>
-    <w:p>
-      <w:r>
-        <w:t xml:space="preserve"># </w:t>
-      </w:r>
-      <w:r>
-        <w:t>ng build --prod --base-</w:t>
-      </w:r>
-      <w:proofErr w:type="spellStart"/>
-      <w:r>
-        <w:t>href</w:t>
-      </w:r>
-      <w:proofErr w:type="spellEnd"/>
-      <w:r>
-        <w:t xml:space="preserve"> </w:t>
-      </w:r>
-      <w:hyperlink r:id="rId4" w:history="1">
-        <w:r>
-          <w:rPr>
-            <w:rStyle w:val="Hyperlink"/>
-          </w:rPr>
-          <w:t>https://peswaran-portfolio.github.io/simpleAnimation/</w:t>
-        </w:r>
-      </w:hyperlink>
-    </w:p>
-    <w:p>
-      <w:r>
-        <w:t>#</w:t>
-      </w:r>
-      <w:r>
-        <w:rPr>
-          <w:rFonts w:ascii="Consolas" w:hAnsi="Consolas" w:cs="Consolas"/>
-          <w:color w:val="24292E"/>
-          <w:sz w:val="18"/>
-          <w:szCs w:val="18"/>
-          <w:shd w:val="clear" w:color="auto" w:fill="FFFFFF"/>
-        </w:rPr>
-        <w:t xml:space="preserve"> </w:t>
-      </w:r>
-      <w:r>
-        <w:rPr>
-          <w:rFonts w:ascii="Consolas" w:hAnsi="Consolas" w:cs="Consolas"/>
-          <w:color w:val="24292E"/>
-          <w:sz w:val="18"/>
-          <w:szCs w:val="18"/>
-          <w:shd w:val="clear" w:color="auto" w:fill="FFFFFF"/>
-        </w:rPr>
-        <w:t>angular-cli-</w:t>
-      </w:r>
-      <w:proofErr w:type="spellStart"/>
-      <w:r>
-        <w:rPr>
-          <w:rFonts w:ascii="Consolas" w:hAnsi="Consolas" w:cs="Consolas"/>
-          <w:color w:val="24292E"/>
-          <w:sz w:val="18"/>
-          <w:szCs w:val="18"/>
-          <w:shd w:val="clear" w:color="auto" w:fill="FFFFFF"/>
-        </w:rPr>
-        <w:t>ghpages</w:t>
-      </w:r>
-      <w:proofErr w:type="spellEnd"/>
-      <w:r>
-        <w:t xml:space="preserve"> </w:t>
-      </w:r>
-    </w:p>
-    <w:p/>
+          <w:rStyle w:val="IntenseReference"/>
+        </w:rPr>
+        <w:t xml:space="preserve">To </w:t>
+      </w:r>
+      <w:proofErr w:type="spellStart"/>
+      <w:r>
+        <w:rPr>
+          <w:rStyle w:val="IntenseReference"/>
+        </w:rPr>
+        <w:t>unpublish</w:t>
+      </w:r>
+      <w:proofErr w:type="spellEnd"/>
+      <w:r>
+        <w:rPr>
+          <w:rStyle w:val="IntenseReference"/>
+        </w:rPr>
+        <w:t xml:space="preserve"> a project page, delete the remote </w:t>
+      </w:r>
+      <w:proofErr w:type="spellStart"/>
+      <w:r>
+        <w:rPr>
+          <w:rStyle w:val="IntenseReference"/>
+        </w:rPr>
+        <w:t>gh</w:t>
+      </w:r>
+      <w:proofErr w:type="spellEnd"/>
+      <w:r>
+        <w:rPr>
+          <w:rStyle w:val="IntenseReference"/>
+        </w:rPr>
+        <w:t>-pages branch:</w:t>
+      </w:r>
+    </w:p>
     <w:p>
       <w:pPr>
         <w:tabs>
@@ -374,43 +343,12 @@
         </w:tabs>
         <w:spacing w:after="0" w:line="240" w:lineRule="auto"/>
         <w:rPr>
-          <w:rStyle w:val="IntenseReference"/>
+          <w:rFonts w:ascii="Consolas" w:eastAsia="Times New Roman" w:hAnsi="Consolas" w:cs="Consolas"/>
+          <w:color w:val="000000"/>
+          <w:sz w:val="20"/>
+          <w:szCs w:val="20"/>
         </w:rPr>
       </w:pPr>
-      <w:r>
-        <w:rPr>
-          <w:rStyle w:val="IntenseReference"/>
-        </w:rPr>
-        <w:t xml:space="preserve">To </w:t>
-      </w:r>
-      <w:proofErr w:type="spellStart"/>
-      <w:r>
-        <w:rPr>
-          <w:rStyle w:val="IntenseReference"/>
-        </w:rPr>
-        <w:t>unpublish</w:t>
-      </w:r>
-      <w:proofErr w:type="spellEnd"/>
-      <w:r>
-        <w:rPr>
-          <w:rStyle w:val="IntenseReference"/>
-        </w:rPr>
-        <w:t xml:space="preserve"> a project page, delete the remote </w:t>
-      </w:r>
-      <w:proofErr w:type="spellStart"/>
-      <w:r>
-        <w:rPr>
-          <w:rStyle w:val="IntenseReference"/>
-        </w:rPr>
-        <w:t>gh</w:t>
-      </w:r>
-      <w:proofErr w:type="spellEnd"/>
-      <w:r>
-        <w:rPr>
-          <w:rStyle w:val="IntenseReference"/>
-        </w:rPr>
-        <w:t>-pages branch:</w:t>
-      </w:r>
     </w:p>
     <w:p>
       <w:pPr>
@@ -440,6 +378,91 @@
           <w:szCs w:val="20"/>
         </w:rPr>
       </w:pPr>
+      <w:r>
+        <w:rPr>
+          <w:rFonts w:ascii="Consolas" w:eastAsia="Times New Roman" w:hAnsi="Consolas" w:cs="Consolas"/>
+          <w:color w:val="000000"/>
+          <w:sz w:val="20"/>
+          <w:szCs w:val="20"/>
+        </w:rPr>
+        <w:t xml:space="preserve"># </w:t>
+      </w:r>
+      <w:proofErr w:type="spellStart"/>
+      <w:r>
+        <w:rPr>
+          <w:rFonts w:ascii="Consolas" w:eastAsia="Times New Roman" w:hAnsi="Consolas" w:cs="Consolas"/>
+          <w:color w:val="000000"/>
+          <w:sz w:val="20"/>
+          <w:szCs w:val="20"/>
+        </w:rPr>
+        <w:t>git</w:t>
+      </w:r>
+      <w:proofErr w:type="spellEnd"/>
+      <w:r>
+        <w:rPr>
+          <w:rFonts w:ascii="Consolas" w:eastAsia="Times New Roman" w:hAnsi="Consolas" w:cs="Consolas"/>
+          <w:color w:val="000000"/>
+          <w:sz w:val="20"/>
+          <w:szCs w:val="20"/>
+        </w:rPr>
+        <w:t xml:space="preserve"> push origin </w:t>
+      </w:r>
+      <w:r>
+        <w:rPr>
+          <w:rFonts w:ascii="Consolas" w:eastAsia="Times New Roman" w:hAnsi="Consolas" w:cs="Consolas"/>
+          <w:color w:val="666600"/>
+          <w:sz w:val="20"/>
+          <w:szCs w:val="20"/>
+        </w:rPr>
+        <w:t>--</w:t>
+      </w:r>
+      <w:r>
+        <w:rPr>
+          <w:rFonts w:ascii="Consolas" w:eastAsia="Times New Roman" w:hAnsi="Consolas" w:cs="Consolas"/>
+          <w:color w:val="000088"/>
+          <w:sz w:val="20"/>
+          <w:szCs w:val="20"/>
+        </w:rPr>
+        <w:t>delete</w:t>
+      </w:r>
+      <w:r>
+        <w:rPr>
+          <w:rFonts w:ascii="Consolas" w:eastAsia="Times New Roman" w:hAnsi="Consolas" w:cs="Consolas"/>
+          <w:color w:val="000000"/>
+          <w:sz w:val="20"/>
+          <w:szCs w:val="20"/>
+        </w:rPr>
+        <w:t xml:space="preserve"> </w:t>
+      </w:r>
+      <w:proofErr w:type="spellStart"/>
+      <w:r>
+        <w:rPr>
+          <w:rFonts w:ascii="Consolas" w:eastAsia="Times New Roman" w:hAnsi="Consolas" w:cs="Consolas"/>
+          <w:color w:val="000000"/>
+          <w:sz w:val="20"/>
+          <w:szCs w:val="20"/>
+        </w:rPr>
+        <w:t>gh</w:t>
+      </w:r>
+      <w:proofErr w:type="spellEnd"/>
+      <w:r>
+        <w:rPr>
+          <w:rFonts w:ascii="Consolas" w:eastAsia="Times New Roman" w:hAnsi="Consolas" w:cs="Consolas"/>
+          <w:color w:val="666600"/>
+          <w:sz w:val="20"/>
+          <w:szCs w:val="20"/>
+        </w:rPr>
+        <w:t>-</w:t>
+      </w:r>
+      <w:r>
+        <w:rPr>
+          <w:rFonts w:ascii="Consolas" w:eastAsia="Times New Roman" w:hAnsi="Consolas" w:cs="Consolas"/>
+          <w:color w:val="000000"/>
+          <w:sz w:val="20"/>
+          <w:szCs w:val="20"/>
+        </w:rPr>
+        <w:t>pages</w:t>
+      </w:r>
     </w:p>
     <w:p>
       <w:pPr>
@@ -496,63 +519,7 @@
           <w:sz w:val="20"/>
           <w:szCs w:val="20"/>
         </w:rPr>
-        <w:t xml:space="preserve"> push origin </w:t>
-      </w:r>
-      <w:r>
-        <w:rPr>
-          <w:rFonts w:ascii="Consolas" w:eastAsia="Times New Roman" w:hAnsi="Consolas" w:cs="Consolas"/>
-          <w:color w:val="666600"/>
-          <w:sz w:val="20"/>
-          <w:szCs w:val="20"/>
-        </w:rPr>
-        <w:t>--</w:t>
-      </w:r>
-      <w:r>
-        <w:rPr>
-          <w:rFonts w:ascii="Consolas" w:eastAsia="Times New Roman" w:hAnsi="Consolas" w:cs="Consolas"/>
-          <w:color w:val="000088"/>
-          <w:sz w:val="20"/>
-          <w:szCs w:val="20"/>
-        </w:rPr>
-        <w:t>delete</w:t>
-      </w:r>
-      <w:r>
-        <w:rPr>
-          <w:rFonts w:ascii="Consolas" w:eastAsia="Times New Roman" w:hAnsi="Consolas" w:cs="Consolas"/>
-          <w:color w:val="000000"/>
-          <w:sz w:val="20"/>
-          <w:szCs w:val="20"/>
-        </w:rPr>
-        <w:t xml:space="preserve"> </w:t>
-      </w:r>
-      <w:proofErr w:type="spellStart"/>
-      <w:r>
-        <w:rPr>
-          <w:rFonts w:ascii="Consolas" w:eastAsia="Times New Roman" w:hAnsi="Consolas" w:cs="Consolas"/>
-          <w:color w:val="000000"/>
-          <w:sz w:val="20"/>
-          <w:szCs w:val="20"/>
-        </w:rPr>
-        <w:t>gh</w:t>
-      </w:r>
-      <w:proofErr w:type="spellEnd"/>
-      <w:r>
-        <w:rPr>
-          <w:rFonts w:ascii="Consolas" w:eastAsia="Times New Roman" w:hAnsi="Consolas" w:cs="Consolas"/>
-          <w:color w:val="666600"/>
-          <w:sz w:val="20"/>
-          <w:szCs w:val="20"/>
-        </w:rPr>
-        <w:t>-</w:t>
-      </w:r>
-      <w:r>
-        <w:rPr>
-          <w:rFonts w:ascii="Consolas" w:eastAsia="Times New Roman" w:hAnsi="Consolas" w:cs="Consolas"/>
-          <w:color w:val="000000"/>
-          <w:sz w:val="20"/>
-          <w:szCs w:val="20"/>
-        </w:rPr>
-        <w:t>pages</w:t>
+        <w:t xml:space="preserve"> checkout master</w:t>
       </w:r>
     </w:p>
     <w:p>
@@ -610,7 +577,7 @@
           <w:sz w:val="20"/>
           <w:szCs w:val="20"/>
         </w:rPr>
-        <w:t xml:space="preserve"> checkout master</w:t>
+        <w:t xml:space="preserve"> fetch</w:t>
       </w:r>
     </w:p>
     <w:p>
@@ -668,7 +635,27 @@
           <w:sz w:val="20"/>
           <w:szCs w:val="20"/>
         </w:rPr>
-        <w:t xml:space="preserve"> fetch</w:t>
+        <w:t xml:space="preserve"> checkout </w:t>
+      </w:r>
+      <w:proofErr w:type="spellStart"/>
+      <w:r>
+        <w:rPr>
+          <w:rFonts w:ascii="Consolas" w:eastAsia="Times New Roman" w:hAnsi="Consolas" w:cs="Consolas"/>
+          <w:color w:val="000000"/>
+          <w:sz w:val="20"/>
+          <w:szCs w:val="20"/>
+        </w:rPr>
+        <w:t>gh</w:t>
+      </w:r>
+      <w:proofErr w:type="spellEnd"/>
+      <w:r>
+        <w:rPr>
+          <w:rFonts w:ascii="Consolas" w:eastAsia="Times New Roman" w:hAnsi="Consolas" w:cs="Consolas"/>
+          <w:color w:val="000000"/>
+          <w:sz w:val="20"/>
+          <w:szCs w:val="20"/>
+        </w:rPr>
+        <w:t>-pages</w:t>
       </w:r>
     </w:p>
     <w:p>
@@ -694,84 +681,6 @@
         <w:spacing w:after="0" w:line="240" w:lineRule="auto"/>
         <w:rPr>
           <w:rFonts w:ascii="Consolas" w:eastAsia="Times New Roman" w:hAnsi="Consolas" w:cs="Consolas"/>
-          <w:color w:val="000000"/>
-          <w:sz w:val="20"/>
-          <w:szCs w:val="20"/>
-        </w:rPr>
-      </w:pPr>
-      <w:r>
-        <w:rPr>
-          <w:rFonts w:ascii="Consolas" w:eastAsia="Times New Roman" w:hAnsi="Consolas" w:cs="Consolas"/>
-          <w:color w:val="000000"/>
-          <w:sz w:val="20"/>
-          <w:szCs w:val="20"/>
-        </w:rPr>
-        <w:t xml:space="preserve"># </w:t>
-      </w:r>
-      <w:proofErr w:type="spellStart"/>
-      <w:r>
-        <w:rPr>
-          <w:rFonts w:ascii="Consolas" w:eastAsia="Times New Roman" w:hAnsi="Consolas" w:cs="Consolas"/>
-          <w:color w:val="000000"/>
-          <w:sz w:val="20"/>
-          <w:szCs w:val="20"/>
-        </w:rPr>
-        <w:t>git</w:t>
-      </w:r>
-      <w:proofErr w:type="spellEnd"/>
-      <w:r>
-        <w:rPr>
-          <w:rFonts w:ascii="Consolas" w:eastAsia="Times New Roman" w:hAnsi="Consolas" w:cs="Consolas"/>
-          <w:color w:val="000000"/>
-          <w:sz w:val="20"/>
-          <w:szCs w:val="20"/>
-        </w:rPr>
-        <w:t xml:space="preserve"> checkout </w:t>
-      </w:r>
-      <w:proofErr w:type="spellStart"/>
-      <w:r>
-        <w:rPr>
-          <w:rFonts w:ascii="Consolas" w:eastAsia="Times New Roman" w:hAnsi="Consolas" w:cs="Consolas"/>
-          <w:color w:val="000000"/>
-          <w:sz w:val="20"/>
-          <w:szCs w:val="20"/>
-        </w:rPr>
-        <w:t>gh</w:t>
-      </w:r>
-      <w:proofErr w:type="spellEnd"/>
-      <w:r>
-        <w:rPr>
-          <w:rFonts w:ascii="Consolas" w:eastAsia="Times New Roman" w:hAnsi="Consolas" w:cs="Consolas"/>
-          <w:color w:val="000000"/>
-          <w:sz w:val="20"/>
-          <w:szCs w:val="20"/>
-        </w:rPr>
-        <w:t>-pages</w:t>
-      </w:r>
-    </w:p>
-    <w:p>
-      <w:pPr>
-        <w:tabs>
-          <w:tab w:val="left" w:pos="916"/>
-          <w:tab w:val="left" w:pos="1832"/>
-          <w:tab w:val="left" w:pos="2748"/>
-          <w:tab w:val="left" w:pos="3664"/>
-          <w:tab w:val="left" w:pos="4580"/>
-          <w:tab w:val="left" w:pos="5496"/>
-          <w:tab w:val="left" w:pos="6412"/>
-          <w:tab w:val="left" w:pos="7328"/>
-          <w:tab w:val="left" w:pos="8244"/>
-          <w:tab w:val="left" w:pos="9160"/>
-          <w:tab w:val="left" w:pos="10076"/>
-          <w:tab w:val="left" w:pos="10992"/>
-          <w:tab w:val="left" w:pos="11908"/>
-          <w:tab w:val="left" w:pos="12824"/>
-          <w:tab w:val="left" w:pos="13740"/>
-          <w:tab w:val="left" w:pos="14656"/>
-        </w:tabs>
-        <w:spacing w:after="0" w:line="240" w:lineRule="auto"/>
-        <w:rPr>
-          <w:rFonts w:ascii="Consolas" w:eastAsia="Times New Roman" w:hAnsi="Consolas" w:cs="Consolas"/>
           <w:color w:val="111111"/>
           <w:sz w:val="24"/>
           <w:szCs w:val="24"/>
@@ -869,15 +778,25 @@
         <w:t xml:space="preserve"> checkout master</w:t>
       </w:r>
     </w:p>
-    <w:p>
-      <w:bookmarkStart w:id="0" w:name="_GoBack"/>
-      <w:bookmarkEnd w:id="0"/>
-    </w:p>
     <w:p/>
     <w:p/>
     <w:p/>
+    <w:p>
+      <w:hyperlink r:id="rId5" w:history="1">
+        <w:r>
+          <w:rPr>
+            <w:rStyle w:val="Hyperlink"/>
+          </w:rPr>
+          <w:t>http://lea.verou.me/2011/10/easily-keep-gh-pages-in-sync-with-master/</w:t>
+        </w:r>
+      </w:hyperlink>
+    </w:p>
     <w:p/>
     <w:p/>
+    <w:p>
+      <w:bookmarkStart w:id="0" w:name="_GoBack"/>
+      <w:bookmarkEnd w:id="0"/>
+    </w:p>
     <w:p/>
     <w:sectPr>
       <w:pgSz w:w="12240" w:h="15840"/>
@@ -1506,16 +1425,6 @@
       <w:spacing w:val="5"/>
     </w:rPr>
   </w:style>
-  <w:style w:type="character" w:customStyle="1" w:styleId="user-select-contain">
-    <w:name w:val="user-select-contain"/>
-    <w:basedOn w:val="DefaultParagraphFont"/>
-    <w:rsid w:val="00E43066"/>
-  </w:style>
-  <w:style w:type="character" w:customStyle="1" w:styleId="js-git-clone-help-text">
-    <w:name w:val="js-git-clone-help-text"/>
-    <w:basedOn w:val="DefaultParagraphFont"/>
-    <w:rsid w:val="00E43066"/>
-  </w:style>
 </w:styles>
 </file>
 

</xml_diff>